<commit_message>
Triggers Final (revisão necessária)
</commit_message>
<xml_diff>
--- a/triggers.docx
+++ b/triggers.docx
@@ -1625,13 +1625,15 @@
               </w:rPr>
             </w:pPr>
             <w:proofErr w:type="spellStart"/>
-            <w:r>
-              <w:rPr>
-                <w:lang w:val="en-US"/>
-              </w:rPr>
-              <w:t>NewInternNotification</w:t>
-            </w:r>
-            <w:proofErr w:type="spellEnd"/>
+            <w:proofErr w:type="gramStart"/>
+            <w:r>
+              <w:rPr>
+                <w:lang w:val="en-US"/>
+              </w:rPr>
+              <w:t>createTaskNotification</w:t>
+            </w:r>
+            <w:proofErr w:type="spellEnd"/>
+            <w:proofErr w:type="gramEnd"/>
           </w:p>
         </w:tc>
         <w:tc>
@@ -1648,7 +1650,7 @@
               <w:rPr>
                 <w:lang w:val="en-US"/>
               </w:rPr>
-              <w:t>AFTER INSERT ON Intern</w:t>
+              <w:t>AFER INSERT ON TASK</w:t>
             </w:r>
           </w:p>
         </w:tc>
@@ -1686,25 +1688,13 @@
               <w:rPr>
                 <w:lang w:val="en-US"/>
               </w:rPr>
-              <w:t xml:space="preserve">Create </w:t>
-            </w:r>
-            <w:r>
-              <w:rPr>
-                <w:lang w:val="en-US"/>
-              </w:rPr>
-              <w:t xml:space="preserve">welcome </w:t>
-            </w:r>
-            <w:r>
-              <w:rPr>
-                <w:lang w:val="en-US"/>
-              </w:rPr>
-              <w:t xml:space="preserve">notification to new </w:t>
-            </w:r>
-            <w:r>
-              <w:rPr>
-                <w:lang w:val="en-US"/>
-              </w:rPr>
-              <w:t>Intern</w:t>
+              <w:t>Create</w:t>
+            </w:r>
+            <w:r>
+              <w:rPr>
+                <w:lang w:val="en-US"/>
+              </w:rPr>
+              <w:t xml:space="preserve"> task notification</w:t>
             </w:r>
           </w:p>
         </w:tc>
@@ -1725,7 +1715,7 @@
               <w:rPr>
                 <w:lang w:val="en-US"/>
               </w:rPr>
-              <w:t>InternshipEvaluationNotification</w:t>
+              <w:t>NewInternNotification</w:t>
             </w:r>
             <w:proofErr w:type="spellEnd"/>
           </w:p>
@@ -1744,16 +1734,8 @@
               <w:rPr>
                 <w:lang w:val="en-US"/>
               </w:rPr>
-              <w:t xml:space="preserve">AFTER INSERT ON </w:t>
-            </w:r>
-            <w:proofErr w:type="spellStart"/>
-            <w:r>
-              <w:rPr>
-                <w:lang w:val="en-US"/>
-              </w:rPr>
-              <w:t>Internship_Evaluation</w:t>
-            </w:r>
-            <w:proofErr w:type="spellEnd"/>
+              <w:t>AFTER INSERT ON Intern</w:t>
+            </w:r>
           </w:p>
         </w:tc>
         <w:tc>
@@ -1790,7 +1772,25 @@
               <w:rPr>
                 <w:lang w:val="en-US"/>
               </w:rPr>
-              <w:t>Create notification to new internship evaluation</w:t>
+              <w:t xml:space="preserve">Create </w:t>
+            </w:r>
+            <w:r>
+              <w:rPr>
+                <w:lang w:val="en-US"/>
+              </w:rPr>
+              <w:t xml:space="preserve">welcome </w:t>
+            </w:r>
+            <w:r>
+              <w:rPr>
+                <w:lang w:val="en-US"/>
+              </w:rPr>
+              <w:t xml:space="preserve">notification to new </w:t>
+            </w:r>
+            <w:r>
+              <w:rPr>
+                <w:lang w:val="en-US"/>
+              </w:rPr>
+              <w:t>Intern</w:t>
             </w:r>
           </w:p>
         </w:tc>
@@ -1811,6 +1811,92 @@
               <w:rPr>
                 <w:lang w:val="en-US"/>
               </w:rPr>
+              <w:t>InternshipEvaluationNotification</w:t>
+            </w:r>
+            <w:proofErr w:type="spellEnd"/>
+          </w:p>
+        </w:tc>
+        <w:tc>
+          <w:tcPr>
+            <w:tcW w:w="2073" w:type="dxa"/>
+          </w:tcPr>
+          <w:p>
+            <w:pPr>
+              <w:rPr>
+                <w:lang w:val="en-US"/>
+              </w:rPr>
+            </w:pPr>
+            <w:r>
+              <w:rPr>
+                <w:lang w:val="en-US"/>
+              </w:rPr>
+              <w:t xml:space="preserve">AFTER INSERT ON </w:t>
+            </w:r>
+            <w:proofErr w:type="spellStart"/>
+            <w:r>
+              <w:rPr>
+                <w:lang w:val="en-US"/>
+              </w:rPr>
+              <w:t>Internship_Evaluation</w:t>
+            </w:r>
+            <w:proofErr w:type="spellEnd"/>
+          </w:p>
+        </w:tc>
+        <w:tc>
+          <w:tcPr>
+            <w:tcW w:w="1808" w:type="dxa"/>
+          </w:tcPr>
+          <w:p>
+            <w:pPr>
+              <w:rPr>
+                <w:lang w:val="en-US"/>
+              </w:rPr>
+            </w:pPr>
+            <w:proofErr w:type="gramStart"/>
+            <w:r>
+              <w:rPr>
+                <w:lang w:val="en-US"/>
+              </w:rPr>
+              <w:t>none</w:t>
+            </w:r>
+            <w:proofErr w:type="gramEnd"/>
+          </w:p>
+        </w:tc>
+        <w:tc>
+          <w:tcPr>
+            <w:tcW w:w="2077" w:type="dxa"/>
+          </w:tcPr>
+          <w:p>
+            <w:pPr>
+              <w:rPr>
+                <w:lang w:val="en-US"/>
+              </w:rPr>
+            </w:pPr>
+            <w:r>
+              <w:rPr>
+                <w:lang w:val="en-US"/>
+              </w:rPr>
+              <w:t>Create notification to new internship evaluation</w:t>
+            </w:r>
+          </w:p>
+        </w:tc>
+      </w:tr>
+      <w:tr>
+        <w:tc>
+          <w:tcPr>
+            <w:tcW w:w="2762" w:type="dxa"/>
+          </w:tcPr>
+          <w:p>
+            <w:pPr>
+              <w:rPr>
+                <w:lang w:val="en-US"/>
+              </w:rPr>
+            </w:pPr>
+            <w:proofErr w:type="spellStart"/>
+            <w:r>
+              <w:rPr>
+                <w:lang w:val="en-US"/>
+              </w:rPr>
               <w:t>InternTeamNotification</w:t>
             </w:r>
             <w:proofErr w:type="spellEnd"/>
@@ -1877,6 +1963,166 @@
                 <w:lang w:val="en-US"/>
               </w:rPr>
               <w:t>Create notification to new Intern Team</w:t>
+            </w:r>
+          </w:p>
+        </w:tc>
+      </w:tr>
+      <w:tr>
+        <w:tc>
+          <w:tcPr>
+            <w:tcW w:w="2762" w:type="dxa"/>
+          </w:tcPr>
+          <w:p>
+            <w:pPr>
+              <w:rPr>
+                <w:lang w:val="en-US"/>
+              </w:rPr>
+            </w:pPr>
+            <w:proofErr w:type="spellStart"/>
+            <w:proofErr w:type="gramStart"/>
+            <w:r>
+              <w:rPr>
+                <w:lang w:val="en-US"/>
+              </w:rPr>
+              <w:t>newInternTeamMemberNotification</w:t>
+            </w:r>
+            <w:proofErr w:type="spellEnd"/>
+            <w:proofErr w:type="gramEnd"/>
+          </w:p>
+        </w:tc>
+        <w:tc>
+          <w:tcPr>
+            <w:tcW w:w="2073" w:type="dxa"/>
+          </w:tcPr>
+          <w:p>
+            <w:pPr>
+              <w:rPr>
+                <w:lang w:val="en-US"/>
+              </w:rPr>
+            </w:pPr>
+            <w:r>
+              <w:rPr>
+                <w:lang w:val="en-US"/>
+              </w:rPr>
+              <w:t>AFTER INSERT ON Intern</w:t>
+            </w:r>
+          </w:p>
+        </w:tc>
+        <w:tc>
+          <w:tcPr>
+            <w:tcW w:w="1808" w:type="dxa"/>
+          </w:tcPr>
+          <w:p>
+            <w:pPr>
+              <w:rPr>
+                <w:lang w:val="en-US"/>
+              </w:rPr>
+            </w:pPr>
+            <w:proofErr w:type="gramStart"/>
+            <w:r>
+              <w:rPr>
+                <w:lang w:val="en-US"/>
+              </w:rPr>
+              <w:t>none</w:t>
+            </w:r>
+            <w:proofErr w:type="gramEnd"/>
+          </w:p>
+        </w:tc>
+        <w:tc>
+          <w:tcPr>
+            <w:tcW w:w="2077" w:type="dxa"/>
+          </w:tcPr>
+          <w:p>
+            <w:pPr>
+              <w:rPr>
+                <w:lang w:val="en-US"/>
+              </w:rPr>
+            </w:pPr>
+            <w:r>
+              <w:rPr>
+                <w:lang w:val="en-US"/>
+              </w:rPr>
+              <w:t xml:space="preserve">Create welcome notification to new Intern Team Member </w:t>
+            </w:r>
+          </w:p>
+        </w:tc>
+      </w:tr>
+      <w:tr>
+        <w:tc>
+          <w:tcPr>
+            <w:tcW w:w="2762" w:type="dxa"/>
+          </w:tcPr>
+          <w:p>
+            <w:pPr>
+              <w:rPr>
+                <w:lang w:val="en-US"/>
+              </w:rPr>
+            </w:pPr>
+            <w:proofErr w:type="spellStart"/>
+            <w:proofErr w:type="gramStart"/>
+            <w:r>
+              <w:rPr>
+                <w:lang w:val="en-US"/>
+              </w:rPr>
+              <w:t>removeInternTeamMemberNotification</w:t>
+            </w:r>
+            <w:proofErr w:type="spellEnd"/>
+            <w:proofErr w:type="gramEnd"/>
+          </w:p>
+        </w:tc>
+        <w:tc>
+          <w:tcPr>
+            <w:tcW w:w="2073" w:type="dxa"/>
+          </w:tcPr>
+          <w:p>
+            <w:pPr>
+              <w:rPr>
+                <w:lang w:val="en-US"/>
+              </w:rPr>
+            </w:pPr>
+            <w:r>
+              <w:rPr>
+                <w:lang w:val="en-US"/>
+              </w:rPr>
+              <w:t>AFTER DELETE ON Intern</w:t>
+            </w:r>
+          </w:p>
+        </w:tc>
+        <w:tc>
+          <w:tcPr>
+            <w:tcW w:w="1808" w:type="dxa"/>
+          </w:tcPr>
+          <w:p>
+            <w:pPr>
+              <w:rPr>
+                <w:lang w:val="en-US"/>
+              </w:rPr>
+            </w:pPr>
+            <w:proofErr w:type="gramStart"/>
+            <w:r>
+              <w:rPr>
+                <w:lang w:val="en-US"/>
+              </w:rPr>
+              <w:t>none</w:t>
+            </w:r>
+            <w:proofErr w:type="gramEnd"/>
+          </w:p>
+        </w:tc>
+        <w:tc>
+          <w:tcPr>
+            <w:tcW w:w="2077" w:type="dxa"/>
+          </w:tcPr>
+          <w:p>
+            <w:pPr>
+              <w:rPr>
+                <w:lang w:val="en-US"/>
+              </w:rPr>
+            </w:pPr>
+            <w:r>
+              <w:rPr>
+                <w:lang w:val="en-US"/>
+              </w:rPr>
+              <w:t>Create finally a notification to Intern Team Member</w:t>
             </w:r>
           </w:p>
         </w:tc>
@@ -2052,6 +2298,100 @@
               </w:rPr>
             </w:pPr>
             <w:proofErr w:type="spellStart"/>
+            <w:proofErr w:type="gramStart"/>
+            <w:r>
+              <w:rPr>
+                <w:lang w:val="en-US"/>
+              </w:rPr>
+              <w:t>endProjectNotification</w:t>
+            </w:r>
+            <w:proofErr w:type="spellEnd"/>
+            <w:proofErr w:type="gramEnd"/>
+          </w:p>
+        </w:tc>
+        <w:tc>
+          <w:tcPr>
+            <w:tcW w:w="2073" w:type="dxa"/>
+          </w:tcPr>
+          <w:p>
+            <w:pPr>
+              <w:rPr>
+                <w:lang w:val="en-US"/>
+              </w:rPr>
+            </w:pPr>
+            <w:r>
+              <w:rPr>
+                <w:lang w:val="en-US"/>
+              </w:rPr>
+              <w:t>AFTER UPDATE ON Project</w:t>
+            </w:r>
+          </w:p>
+        </w:tc>
+        <w:tc>
+          <w:tcPr>
+            <w:tcW w:w="1808" w:type="dxa"/>
+          </w:tcPr>
+          <w:p>
+            <w:pPr>
+              <w:rPr>
+                <w:lang w:val="en-US"/>
+              </w:rPr>
+            </w:pPr>
+            <w:proofErr w:type="spellStart"/>
+            <w:proofErr w:type="gramStart"/>
+            <w:r>
+              <w:rPr>
+                <w:lang w:val="en-US"/>
+              </w:rPr>
+              <w:t>NEW.Project.enddate</w:t>
+            </w:r>
+            <w:proofErr w:type="spellEnd"/>
+            <w:r>
+              <w:rPr>
+                <w:lang w:val="en-US"/>
+              </w:rPr>
+              <w:t xml:space="preserve"> !=</w:t>
+            </w:r>
+            <w:proofErr w:type="gramEnd"/>
+            <w:r>
+              <w:rPr>
+                <w:lang w:val="en-US"/>
+              </w:rPr>
+              <w:t xml:space="preserve"> null</w:t>
+            </w:r>
+          </w:p>
+        </w:tc>
+        <w:tc>
+          <w:tcPr>
+            <w:tcW w:w="2077" w:type="dxa"/>
+          </w:tcPr>
+          <w:p>
+            <w:pPr>
+              <w:rPr>
+                <w:lang w:val="en-US"/>
+              </w:rPr>
+            </w:pPr>
+            <w:r>
+              <w:rPr>
+                <w:lang w:val="en-US"/>
+              </w:rPr>
+              <w:t>Create notification for completed Project</w:t>
+            </w:r>
+          </w:p>
+        </w:tc>
+      </w:tr>
+      <w:tr>
+        <w:tc>
+          <w:tcPr>
+            <w:tcW w:w="2762" w:type="dxa"/>
+          </w:tcPr>
+          <w:p>
+            <w:pPr>
+              <w:rPr>
+                <w:lang w:val="en-US"/>
+              </w:rPr>
+            </w:pPr>
+            <w:proofErr w:type="spellStart"/>
             <w:r>
               <w:rPr>
                 <w:lang w:val="en-US"/>
@@ -2121,12 +2461,821 @@
               </w:rPr>
               <w:t>Create notification for paid salary</w:t>
             </w:r>
-            <w:bookmarkStart w:id="0" w:name="_GoBack"/>
-            <w:bookmarkEnd w:id="0"/>
+          </w:p>
+        </w:tc>
+      </w:tr>
+      <w:tr>
+        <w:tc>
+          <w:tcPr>
+            <w:tcW w:w="2762" w:type="dxa"/>
+          </w:tcPr>
+          <w:p>
+            <w:pPr>
+              <w:rPr>
+                <w:lang w:val="en-US"/>
+              </w:rPr>
+            </w:pPr>
+            <w:proofErr w:type="spellStart"/>
+            <w:r>
+              <w:rPr>
+                <w:lang w:val="en-US"/>
+              </w:rPr>
+              <w:t>FeePaidNotification</w:t>
+            </w:r>
+            <w:proofErr w:type="spellEnd"/>
+          </w:p>
+        </w:tc>
+        <w:tc>
+          <w:tcPr>
+            <w:tcW w:w="2073" w:type="dxa"/>
+          </w:tcPr>
+          <w:p>
+            <w:pPr>
+              <w:rPr>
+                <w:lang w:val="en-US"/>
+              </w:rPr>
+            </w:pPr>
+            <w:r>
+              <w:rPr>
+                <w:lang w:val="en-US"/>
+              </w:rPr>
+              <w:t>AFTER INSERT OR UPDATE ON Fee</w:t>
+            </w:r>
+          </w:p>
+        </w:tc>
+        <w:tc>
+          <w:tcPr>
+            <w:tcW w:w="1808" w:type="dxa"/>
+          </w:tcPr>
+          <w:p>
+            <w:pPr>
+              <w:rPr>
+                <w:lang w:val="en-US"/>
+              </w:rPr>
+            </w:pPr>
+            <w:proofErr w:type="spellStart"/>
+            <w:r>
+              <w:rPr>
+                <w:lang w:val="en-US"/>
+              </w:rPr>
+              <w:t>NEW.paid.fee</w:t>
+            </w:r>
+            <w:proofErr w:type="spellEnd"/>
+            <w:r>
+              <w:rPr>
+                <w:lang w:val="en-US"/>
+              </w:rPr>
+              <w:t>=true</w:t>
+            </w:r>
+          </w:p>
+        </w:tc>
+        <w:tc>
+          <w:tcPr>
+            <w:tcW w:w="2077" w:type="dxa"/>
+          </w:tcPr>
+          <w:p>
+            <w:pPr>
+              <w:rPr>
+                <w:lang w:val="en-US"/>
+              </w:rPr>
+            </w:pPr>
+            <w:r>
+              <w:rPr>
+                <w:lang w:val="en-US"/>
+              </w:rPr>
+              <w:t>Create notification for paid fee</w:t>
+            </w:r>
+          </w:p>
+        </w:tc>
+      </w:tr>
+      <w:tr>
+        <w:tc>
+          <w:tcPr>
+            <w:tcW w:w="2762" w:type="dxa"/>
+          </w:tcPr>
+          <w:p>
+            <w:pPr>
+              <w:rPr>
+                <w:lang w:val="en-US"/>
+              </w:rPr>
+            </w:pPr>
+            <w:proofErr w:type="spellStart"/>
+            <w:r>
+              <w:rPr>
+                <w:lang w:val="en-US"/>
+              </w:rPr>
+              <w:t>DevTeamNotification</w:t>
+            </w:r>
+            <w:proofErr w:type="spellEnd"/>
+          </w:p>
+        </w:tc>
+        <w:tc>
+          <w:tcPr>
+            <w:tcW w:w="2073" w:type="dxa"/>
+          </w:tcPr>
+          <w:p>
+            <w:pPr>
+              <w:rPr>
+                <w:lang w:val="en-US"/>
+              </w:rPr>
+            </w:pPr>
+            <w:r>
+              <w:rPr>
+                <w:lang w:val="en-US"/>
+              </w:rPr>
+              <w:t xml:space="preserve">AFTER INSERT ON </w:t>
+            </w:r>
+            <w:proofErr w:type="spellStart"/>
+            <w:r>
+              <w:rPr>
+                <w:lang w:val="en-US"/>
+              </w:rPr>
+              <w:t>Dev_Team</w:t>
+            </w:r>
+            <w:proofErr w:type="spellEnd"/>
+          </w:p>
+        </w:tc>
+        <w:tc>
+          <w:tcPr>
+            <w:tcW w:w="1808" w:type="dxa"/>
+          </w:tcPr>
+          <w:p>
+            <w:pPr>
+              <w:rPr>
+                <w:lang w:val="en-US"/>
+              </w:rPr>
+            </w:pPr>
+            <w:proofErr w:type="gramStart"/>
+            <w:r>
+              <w:rPr>
+                <w:lang w:val="en-US"/>
+              </w:rPr>
+              <w:t>none</w:t>
+            </w:r>
+            <w:proofErr w:type="gramEnd"/>
+          </w:p>
+        </w:tc>
+        <w:tc>
+          <w:tcPr>
+            <w:tcW w:w="2077" w:type="dxa"/>
+          </w:tcPr>
+          <w:p>
+            <w:pPr>
+              <w:rPr>
+                <w:lang w:val="en-US"/>
+              </w:rPr>
+            </w:pPr>
+            <w:r>
+              <w:rPr>
+                <w:lang w:val="en-US"/>
+              </w:rPr>
+              <w:t xml:space="preserve">Create notification to new </w:t>
+            </w:r>
+            <w:proofErr w:type="spellStart"/>
+            <w:r>
+              <w:rPr>
+                <w:lang w:val="en-US"/>
+              </w:rPr>
+              <w:t>Dev_Team</w:t>
+            </w:r>
+            <w:proofErr w:type="spellEnd"/>
+          </w:p>
+        </w:tc>
+      </w:tr>
+      <w:tr>
+        <w:tc>
+          <w:tcPr>
+            <w:tcW w:w="2762" w:type="dxa"/>
+          </w:tcPr>
+          <w:p>
+            <w:pPr>
+              <w:rPr>
+                <w:lang w:val="en-US"/>
+              </w:rPr>
+            </w:pPr>
+            <w:proofErr w:type="spellStart"/>
+            <w:proofErr w:type="gramStart"/>
+            <w:r>
+              <w:rPr>
+                <w:lang w:val="en-US"/>
+              </w:rPr>
+              <w:t>newDevTeamMemberNotification</w:t>
+            </w:r>
+            <w:proofErr w:type="spellEnd"/>
+            <w:proofErr w:type="gramEnd"/>
+          </w:p>
+        </w:tc>
+        <w:tc>
+          <w:tcPr>
+            <w:tcW w:w="2073" w:type="dxa"/>
+          </w:tcPr>
+          <w:p>
+            <w:pPr>
+              <w:rPr>
+                <w:lang w:val="en-US"/>
+              </w:rPr>
+            </w:pPr>
+            <w:r>
+              <w:rPr>
+                <w:lang w:val="en-US"/>
+              </w:rPr>
+              <w:t xml:space="preserve">AFTER INSERT ON </w:t>
+            </w:r>
+            <w:proofErr w:type="spellStart"/>
+            <w:r>
+              <w:rPr>
+                <w:lang w:val="en-US"/>
+              </w:rPr>
+              <w:t>team_member</w:t>
+            </w:r>
+            <w:proofErr w:type="spellEnd"/>
+          </w:p>
+        </w:tc>
+        <w:tc>
+          <w:tcPr>
+            <w:tcW w:w="1808" w:type="dxa"/>
+          </w:tcPr>
+          <w:p>
+            <w:pPr>
+              <w:rPr>
+                <w:lang w:val="en-US"/>
+              </w:rPr>
+            </w:pPr>
+            <w:proofErr w:type="gramStart"/>
+            <w:r>
+              <w:rPr>
+                <w:lang w:val="en-US"/>
+              </w:rPr>
+              <w:t>none</w:t>
+            </w:r>
+            <w:proofErr w:type="gramEnd"/>
+          </w:p>
+        </w:tc>
+        <w:tc>
+          <w:tcPr>
+            <w:tcW w:w="2077" w:type="dxa"/>
+          </w:tcPr>
+          <w:p>
+            <w:pPr>
+              <w:rPr>
+                <w:lang w:val="en-US"/>
+              </w:rPr>
+            </w:pPr>
+            <w:r>
+              <w:rPr>
+                <w:lang w:val="en-US"/>
+              </w:rPr>
+              <w:t xml:space="preserve">Create welcome notification to new </w:t>
+            </w:r>
+            <w:proofErr w:type="spellStart"/>
+            <w:r>
+              <w:rPr>
+                <w:lang w:val="en-US"/>
+              </w:rPr>
+              <w:t>DevTeamMember</w:t>
+            </w:r>
+            <w:proofErr w:type="spellEnd"/>
+            <w:r>
+              <w:rPr>
+                <w:lang w:val="en-US"/>
+              </w:rPr>
+              <w:t xml:space="preserve"> </w:t>
+            </w:r>
+          </w:p>
+        </w:tc>
+      </w:tr>
+      <w:tr>
+        <w:tc>
+          <w:tcPr>
+            <w:tcW w:w="2762" w:type="dxa"/>
+          </w:tcPr>
+          <w:p>
+            <w:pPr>
+              <w:rPr>
+                <w:lang w:val="en-US"/>
+              </w:rPr>
+            </w:pPr>
+            <w:proofErr w:type="spellStart"/>
+            <w:proofErr w:type="gramStart"/>
+            <w:r>
+              <w:rPr>
+                <w:lang w:val="en-US"/>
+              </w:rPr>
+              <w:t>removeDevTeamMemberNotification</w:t>
+            </w:r>
+            <w:proofErr w:type="spellEnd"/>
+            <w:proofErr w:type="gramEnd"/>
+          </w:p>
+        </w:tc>
+        <w:tc>
+          <w:tcPr>
+            <w:tcW w:w="2073" w:type="dxa"/>
+          </w:tcPr>
+          <w:p>
+            <w:pPr>
+              <w:rPr>
+                <w:lang w:val="en-US"/>
+              </w:rPr>
+            </w:pPr>
+            <w:r>
+              <w:rPr>
+                <w:lang w:val="en-US"/>
+              </w:rPr>
+              <w:t xml:space="preserve">AFTER DELETE ON </w:t>
+            </w:r>
+            <w:proofErr w:type="spellStart"/>
+            <w:r>
+              <w:rPr>
+                <w:lang w:val="en-US"/>
+              </w:rPr>
+              <w:t>team_member</w:t>
+            </w:r>
+            <w:proofErr w:type="spellEnd"/>
+          </w:p>
+        </w:tc>
+        <w:tc>
+          <w:tcPr>
+            <w:tcW w:w="1808" w:type="dxa"/>
+          </w:tcPr>
+          <w:p>
+            <w:pPr>
+              <w:rPr>
+                <w:lang w:val="en-US"/>
+              </w:rPr>
+            </w:pPr>
+            <w:proofErr w:type="gramStart"/>
+            <w:r>
+              <w:rPr>
+                <w:lang w:val="en-US"/>
+              </w:rPr>
+              <w:t>none</w:t>
+            </w:r>
+            <w:proofErr w:type="gramEnd"/>
+          </w:p>
+        </w:tc>
+        <w:tc>
+          <w:tcPr>
+            <w:tcW w:w="2077" w:type="dxa"/>
+          </w:tcPr>
+          <w:p>
+            <w:pPr>
+              <w:rPr>
+                <w:lang w:val="en-US"/>
+              </w:rPr>
+            </w:pPr>
+            <w:r>
+              <w:rPr>
+                <w:lang w:val="en-US"/>
+              </w:rPr>
+              <w:t xml:space="preserve">Create finally a notification to </w:t>
+            </w:r>
+            <w:proofErr w:type="spellStart"/>
+            <w:r>
+              <w:rPr>
+                <w:lang w:val="en-US"/>
+              </w:rPr>
+              <w:t>DevTeamMember</w:t>
+            </w:r>
+            <w:proofErr w:type="spellEnd"/>
+          </w:p>
+        </w:tc>
+      </w:tr>
+      <w:tr>
+        <w:tc>
+          <w:tcPr>
+            <w:tcW w:w="2762" w:type="dxa"/>
+          </w:tcPr>
+          <w:p>
+            <w:pPr>
+              <w:rPr>
+                <w:lang w:val="en-US"/>
+              </w:rPr>
+            </w:pPr>
+            <w:proofErr w:type="spellStart"/>
+            <w:proofErr w:type="gramStart"/>
+            <w:r>
+              <w:rPr>
+                <w:lang w:val="en-US"/>
+              </w:rPr>
+              <w:t>newSchoolNotification</w:t>
+            </w:r>
+            <w:proofErr w:type="spellEnd"/>
+            <w:proofErr w:type="gramEnd"/>
+          </w:p>
+        </w:tc>
+        <w:tc>
+          <w:tcPr>
+            <w:tcW w:w="2073" w:type="dxa"/>
+          </w:tcPr>
+          <w:p>
+            <w:pPr>
+              <w:rPr>
+                <w:lang w:val="en-US"/>
+              </w:rPr>
+            </w:pPr>
+            <w:r>
+              <w:rPr>
+                <w:lang w:val="en-US"/>
+              </w:rPr>
+              <w:t>AFTER INSERT ON school</w:t>
+            </w:r>
+          </w:p>
+        </w:tc>
+        <w:tc>
+          <w:tcPr>
+            <w:tcW w:w="1808" w:type="dxa"/>
+          </w:tcPr>
+          <w:p>
+            <w:pPr>
+              <w:rPr>
+                <w:lang w:val="en-US"/>
+              </w:rPr>
+            </w:pPr>
+            <w:proofErr w:type="gramStart"/>
+            <w:r>
+              <w:rPr>
+                <w:lang w:val="en-US"/>
+              </w:rPr>
+              <w:t>none</w:t>
+            </w:r>
+            <w:proofErr w:type="gramEnd"/>
+          </w:p>
+        </w:tc>
+        <w:tc>
+          <w:tcPr>
+            <w:tcW w:w="2077" w:type="dxa"/>
+          </w:tcPr>
+          <w:p>
+            <w:pPr>
+              <w:rPr>
+                <w:lang w:val="en-US"/>
+              </w:rPr>
+            </w:pPr>
+            <w:r>
+              <w:rPr>
+                <w:lang w:val="en-US"/>
+              </w:rPr>
+              <w:t xml:space="preserve">Create notification to </w:t>
+            </w:r>
+            <w:proofErr w:type="spellStart"/>
+            <w:r>
+              <w:rPr>
+                <w:lang w:val="en-US"/>
+              </w:rPr>
+              <w:t>newSchool</w:t>
+            </w:r>
+            <w:proofErr w:type="spellEnd"/>
+          </w:p>
+        </w:tc>
+      </w:tr>
+      <w:tr>
+        <w:tc>
+          <w:tcPr>
+            <w:tcW w:w="2762" w:type="dxa"/>
+          </w:tcPr>
+          <w:p>
+            <w:pPr>
+              <w:rPr>
+                <w:lang w:val="en-US"/>
+              </w:rPr>
+            </w:pPr>
+            <w:proofErr w:type="spellStart"/>
+            <w:proofErr w:type="gramStart"/>
+            <w:r>
+              <w:rPr>
+                <w:lang w:val="en-US"/>
+              </w:rPr>
+              <w:t>newExpenseNotification</w:t>
+            </w:r>
+            <w:proofErr w:type="spellEnd"/>
+            <w:proofErr w:type="gramEnd"/>
+          </w:p>
+        </w:tc>
+        <w:tc>
+          <w:tcPr>
+            <w:tcW w:w="2073" w:type="dxa"/>
+          </w:tcPr>
+          <w:p>
+            <w:pPr>
+              <w:rPr>
+                <w:lang w:val="en-US"/>
+              </w:rPr>
+            </w:pPr>
+            <w:r>
+              <w:rPr>
+                <w:lang w:val="en-US"/>
+              </w:rPr>
+              <w:t>AFTER INSERT ON expense</w:t>
+            </w:r>
+          </w:p>
+        </w:tc>
+        <w:tc>
+          <w:tcPr>
+            <w:tcW w:w="1808" w:type="dxa"/>
+          </w:tcPr>
+          <w:p>
+            <w:pPr>
+              <w:rPr>
+                <w:lang w:val="en-US"/>
+              </w:rPr>
+            </w:pPr>
+            <w:proofErr w:type="gramStart"/>
+            <w:r>
+              <w:rPr>
+                <w:lang w:val="en-US"/>
+              </w:rPr>
+              <w:t>none</w:t>
+            </w:r>
+            <w:proofErr w:type="gramEnd"/>
+          </w:p>
+        </w:tc>
+        <w:tc>
+          <w:tcPr>
+            <w:tcW w:w="2077" w:type="dxa"/>
+          </w:tcPr>
+          <w:p>
+            <w:pPr>
+              <w:rPr>
+                <w:lang w:val="en-US"/>
+              </w:rPr>
+            </w:pPr>
+            <w:r>
+              <w:rPr>
+                <w:lang w:val="en-US"/>
+              </w:rPr>
+              <w:t>Create notification for new expense</w:t>
+            </w:r>
+          </w:p>
+        </w:tc>
+      </w:tr>
+      <w:tr>
+        <w:tc>
+          <w:tcPr>
+            <w:tcW w:w="2762" w:type="dxa"/>
+          </w:tcPr>
+          <w:p>
+            <w:pPr>
+              <w:rPr>
+                <w:lang w:val="en-US"/>
+              </w:rPr>
+            </w:pPr>
+            <w:proofErr w:type="spellStart"/>
+            <w:proofErr w:type="gramStart"/>
+            <w:r>
+              <w:rPr>
+                <w:lang w:val="en-US"/>
+              </w:rPr>
+              <w:t>newContestNotification</w:t>
+            </w:r>
+            <w:proofErr w:type="spellEnd"/>
+            <w:proofErr w:type="gramEnd"/>
+          </w:p>
+        </w:tc>
+        <w:tc>
+          <w:tcPr>
+            <w:tcW w:w="2073" w:type="dxa"/>
+          </w:tcPr>
+          <w:p>
+            <w:pPr>
+              <w:rPr>
+                <w:lang w:val="en-US"/>
+              </w:rPr>
+            </w:pPr>
+            <w:r>
+              <w:rPr>
+                <w:lang w:val="en-US"/>
+              </w:rPr>
+              <w:t xml:space="preserve">AFTER INSERT ON </w:t>
+            </w:r>
+            <w:r>
+              <w:rPr>
+                <w:lang w:val="en-US"/>
+              </w:rPr>
+              <w:t>Contest</w:t>
+            </w:r>
+          </w:p>
+        </w:tc>
+        <w:tc>
+          <w:tcPr>
+            <w:tcW w:w="1808" w:type="dxa"/>
+          </w:tcPr>
+          <w:p>
+            <w:pPr>
+              <w:rPr>
+                <w:lang w:val="en-US"/>
+              </w:rPr>
+            </w:pPr>
+            <w:proofErr w:type="gramStart"/>
+            <w:r>
+              <w:rPr>
+                <w:lang w:val="en-US"/>
+              </w:rPr>
+              <w:t>none</w:t>
+            </w:r>
+            <w:proofErr w:type="gramEnd"/>
+          </w:p>
+        </w:tc>
+        <w:tc>
+          <w:tcPr>
+            <w:tcW w:w="2077" w:type="dxa"/>
+          </w:tcPr>
+          <w:p>
+            <w:pPr>
+              <w:rPr>
+                <w:lang w:val="en-US"/>
+              </w:rPr>
+            </w:pPr>
+            <w:r>
+              <w:rPr>
+                <w:lang w:val="en-US"/>
+              </w:rPr>
+              <w:t xml:space="preserve">CREATE notification for new </w:t>
+            </w:r>
+            <w:r>
+              <w:rPr>
+                <w:lang w:val="en-US"/>
+              </w:rPr>
+              <w:t>contest</w:t>
+            </w:r>
+          </w:p>
+        </w:tc>
+      </w:tr>
+      <w:tr>
+        <w:tc>
+          <w:tcPr>
+            <w:tcW w:w="2762" w:type="dxa"/>
+          </w:tcPr>
+          <w:p>
+            <w:pPr>
+              <w:rPr>
+                <w:lang w:val="en-US"/>
+              </w:rPr>
+            </w:pPr>
+            <w:proofErr w:type="spellStart"/>
+            <w:proofErr w:type="gramStart"/>
+            <w:r>
+              <w:rPr>
+                <w:lang w:val="en-US"/>
+              </w:rPr>
+              <w:t>newWorkshopNotification</w:t>
+            </w:r>
+            <w:proofErr w:type="spellEnd"/>
+            <w:proofErr w:type="gramEnd"/>
+          </w:p>
+        </w:tc>
+        <w:tc>
+          <w:tcPr>
+            <w:tcW w:w="2073" w:type="dxa"/>
+          </w:tcPr>
+          <w:p>
+            <w:pPr>
+              <w:rPr>
+                <w:lang w:val="en-US"/>
+              </w:rPr>
+            </w:pPr>
+            <w:r>
+              <w:rPr>
+                <w:lang w:val="en-US"/>
+              </w:rPr>
+              <w:t>AFTER INSERT ON workshop</w:t>
+            </w:r>
+          </w:p>
+        </w:tc>
+        <w:tc>
+          <w:tcPr>
+            <w:tcW w:w="1808" w:type="dxa"/>
+          </w:tcPr>
+          <w:p>
+            <w:pPr>
+              <w:rPr>
+                <w:lang w:val="en-US"/>
+              </w:rPr>
+            </w:pPr>
+            <w:proofErr w:type="gramStart"/>
+            <w:r>
+              <w:rPr>
+                <w:lang w:val="en-US"/>
+              </w:rPr>
+              <w:t>none</w:t>
+            </w:r>
+            <w:proofErr w:type="gramEnd"/>
+          </w:p>
+        </w:tc>
+        <w:tc>
+          <w:tcPr>
+            <w:tcW w:w="2077" w:type="dxa"/>
+          </w:tcPr>
+          <w:p>
+            <w:pPr>
+              <w:rPr>
+                <w:lang w:val="en-US"/>
+              </w:rPr>
+            </w:pPr>
+            <w:r>
+              <w:rPr>
+                <w:lang w:val="en-US"/>
+              </w:rPr>
+              <w:t>CREATE notification for new workshop</w:t>
+            </w:r>
+          </w:p>
+        </w:tc>
+      </w:tr>
+      <w:tr>
+        <w:tc>
+          <w:tcPr>
+            <w:tcW w:w="2762" w:type="dxa"/>
+          </w:tcPr>
+          <w:p>
+            <w:pPr>
+              <w:rPr>
+                <w:lang w:val="en-US"/>
+              </w:rPr>
+            </w:pPr>
+            <w:proofErr w:type="spellStart"/>
+            <w:r>
+              <w:rPr>
+                <w:lang w:val="en-US"/>
+              </w:rPr>
+              <w:t>MeetingInviteNotification</w:t>
+            </w:r>
+            <w:proofErr w:type="spellEnd"/>
+          </w:p>
+        </w:tc>
+        <w:tc>
+          <w:tcPr>
+            <w:tcW w:w="2073" w:type="dxa"/>
+          </w:tcPr>
+          <w:p>
+            <w:pPr>
+              <w:rPr>
+                <w:lang w:val="en-US"/>
+              </w:rPr>
+            </w:pPr>
+            <w:r>
+              <w:rPr>
+                <w:lang w:val="en-US"/>
+              </w:rPr>
+              <w:t>AFTER INSERT ON Meeting</w:t>
+            </w:r>
+          </w:p>
+        </w:tc>
+        <w:tc>
+          <w:tcPr>
+            <w:tcW w:w="1808" w:type="dxa"/>
+          </w:tcPr>
+          <w:p>
+            <w:pPr>
+              <w:rPr>
+                <w:lang w:val="en-US"/>
+              </w:rPr>
+            </w:pPr>
+            <w:proofErr w:type="gramStart"/>
+            <w:r>
+              <w:rPr>
+                <w:lang w:val="en-US"/>
+              </w:rPr>
+              <w:t>none</w:t>
+            </w:r>
+            <w:proofErr w:type="gramEnd"/>
+          </w:p>
+        </w:tc>
+        <w:tc>
+          <w:tcPr>
+            <w:tcW w:w="2077" w:type="dxa"/>
+          </w:tcPr>
+          <w:p>
+            <w:pPr>
+              <w:rPr>
+                <w:lang w:val="en-US"/>
+              </w:rPr>
+            </w:pPr>
+            <w:r>
+              <w:rPr>
+                <w:lang w:val="en-US"/>
+              </w:rPr>
+              <w:t xml:space="preserve">Send Invite Notification to </w:t>
+            </w:r>
+            <w:r>
+              <w:rPr>
+                <w:lang w:val="en-US"/>
+              </w:rPr>
+              <w:lastRenderedPageBreak/>
+              <w:t>invited members</w:t>
+            </w:r>
           </w:p>
         </w:tc>
       </w:tr>
     </w:tbl>
+    <w:p>
+      <w:pPr>
+        <w:jc w:val="right"/>
+        <w:rPr>
+          <w:lang w:val="en-US"/>
+        </w:rPr>
+      </w:pPr>
+      <w:bookmarkStart w:id="0" w:name="_GoBack"/>
+      <w:bookmarkEnd w:id="0"/>
+    </w:p>
     <w:p>
       <w:pPr>
         <w:jc w:val="right"/>
@@ -3009,7 +4158,7 @@
   <a:extraClrSchemeLst/>
   <a:extLst>
     <a:ext uri="{05A4C25C-085E-4340-85A3-A5531E510DB2}">
-      <thm15:themeFamily xmlns="" xmlns:thm15="http://schemas.microsoft.com/office/thememl/2012/main" name="Office Theme" id="{62F939B6-93AF-4DB8-9C6B-D6C7DFDC589F}" vid="{4A3C46E8-61CC-4603-A589-7422A47A8E4A}"/>
+      <thm15:themeFamily xmlns:thm15="http://schemas.microsoft.com/office/thememl/2012/main" xmlns="" name="Office Theme" id="{62F939B6-93AF-4DB8-9C6B-D6C7DFDC589F}" vid="{4A3C46E8-61CC-4603-A589-7422A47A8E4A}"/>
     </a:ext>
   </a:extLst>
 </a:theme>
@@ -3020,7 +4169,7 @@
 </file>
 
 <file path=customXml/itemProps1.xml><?xml version="1.0" encoding="utf-8"?>
-<ds:datastoreItem xmlns:ds="http://schemas.openxmlformats.org/officeDocument/2006/customXml" ds:itemID="{D3F0DBF7-CE3E-C94E-A868-B16A4038E7E2}">
+<ds:datastoreItem xmlns:ds="http://schemas.openxmlformats.org/officeDocument/2006/customXml" ds:itemID="{1F03C0BF-7765-1A41-851A-878821FE1C83}">
   <ds:schemaRefs>
     <ds:schemaRef ds:uri="http://schemas.openxmlformats.org/officeDocument/2006/bibliography"/>
   </ds:schemaRefs>

</xml_diff>

<commit_message>
Triggers Content Pages added
</commit_message>
<xml_diff>
--- a/triggers.docx
+++ b/triggers.docx
@@ -3045,13 +3045,7 @@
               <w:rPr>
                 <w:lang w:val="en-US"/>
               </w:rPr>
-              <w:t xml:space="preserve">AFTER INSERT ON </w:t>
-            </w:r>
-            <w:r>
-              <w:rPr>
-                <w:lang w:val="en-US"/>
-              </w:rPr>
-              <w:t>Contest</w:t>
+              <w:t>AFTER INSERT ON Contest</w:t>
             </w:r>
           </w:p>
         </w:tc>
@@ -3089,13 +3083,7 @@
               <w:rPr>
                 <w:lang w:val="en-US"/>
               </w:rPr>
-              <w:t xml:space="preserve">CREATE notification for new </w:t>
-            </w:r>
-            <w:r>
-              <w:rPr>
-                <w:lang w:val="en-US"/>
-              </w:rPr>
-              <w:t>contest</w:t>
+              <w:t>CREATE notification for new contest</w:t>
             </w:r>
           </w:p>
         </w:tc>
@@ -3262,6 +3250,323 @@
               <w:lastRenderedPageBreak/>
               <w:t>invited members</w:t>
             </w:r>
+          </w:p>
+        </w:tc>
+      </w:tr>
+      <w:tr>
+        <w:tc>
+          <w:tcPr>
+            <w:tcW w:w="2762" w:type="dxa"/>
+          </w:tcPr>
+          <w:p>
+            <w:pPr>
+              <w:rPr>
+                <w:lang w:val="en-US"/>
+              </w:rPr>
+            </w:pPr>
+            <w:r>
+              <w:rPr>
+                <w:lang w:val="en-US"/>
+              </w:rPr>
+              <w:lastRenderedPageBreak/>
+              <w:t xml:space="preserve">New </w:t>
+            </w:r>
+            <w:r>
+              <w:rPr>
+                <w:lang w:val="en-US"/>
+              </w:rPr>
+              <w:t>project</w:t>
+            </w:r>
+            <w:r>
+              <w:rPr>
+                <w:lang w:val="en-US"/>
+              </w:rPr>
+              <w:t xml:space="preserve"> content page</w:t>
+            </w:r>
+          </w:p>
+        </w:tc>
+        <w:tc>
+          <w:tcPr>
+            <w:tcW w:w="2073" w:type="dxa"/>
+          </w:tcPr>
+          <w:p>
+            <w:pPr>
+              <w:rPr>
+                <w:lang w:val="en-US"/>
+              </w:rPr>
+            </w:pPr>
+            <w:r>
+              <w:rPr>
+                <w:lang w:val="en-US"/>
+              </w:rPr>
+              <w:t xml:space="preserve">AFTER INSERT ON </w:t>
+            </w:r>
+            <w:r>
+              <w:rPr>
+                <w:lang w:val="en-US"/>
+              </w:rPr>
+              <w:t>project</w:t>
+            </w:r>
+          </w:p>
+        </w:tc>
+        <w:tc>
+          <w:tcPr>
+            <w:tcW w:w="1808" w:type="dxa"/>
+          </w:tcPr>
+          <w:p>
+            <w:pPr>
+              <w:rPr>
+                <w:lang w:val="en-US"/>
+              </w:rPr>
+            </w:pPr>
+            <w:proofErr w:type="gramStart"/>
+            <w:r>
+              <w:rPr>
+                <w:lang w:val="en-US"/>
+              </w:rPr>
+              <w:t>none</w:t>
+            </w:r>
+            <w:proofErr w:type="gramEnd"/>
+          </w:p>
+        </w:tc>
+        <w:tc>
+          <w:tcPr>
+            <w:tcW w:w="2077" w:type="dxa"/>
+          </w:tcPr>
+          <w:p>
+            <w:pPr>
+              <w:rPr>
+                <w:lang w:val="en-US"/>
+              </w:rPr>
+            </w:pPr>
+            <w:r>
+              <w:rPr>
+                <w:lang w:val="en-US"/>
+              </w:rPr>
+              <w:t>Create content page for new project</w:t>
+            </w:r>
+          </w:p>
+        </w:tc>
+      </w:tr>
+      <w:tr>
+        <w:tc>
+          <w:tcPr>
+            <w:tcW w:w="2762" w:type="dxa"/>
+          </w:tcPr>
+          <w:p>
+            <w:pPr>
+              <w:rPr>
+                <w:lang w:val="en-US"/>
+              </w:rPr>
+            </w:pPr>
+            <w:r>
+              <w:rPr>
+                <w:lang w:val="en-US"/>
+              </w:rPr>
+              <w:t>New contest content page</w:t>
+            </w:r>
+          </w:p>
+        </w:tc>
+        <w:tc>
+          <w:tcPr>
+            <w:tcW w:w="2073" w:type="dxa"/>
+          </w:tcPr>
+          <w:p>
+            <w:pPr>
+              <w:rPr>
+                <w:lang w:val="en-US"/>
+              </w:rPr>
+            </w:pPr>
+            <w:r>
+              <w:rPr>
+                <w:lang w:val="en-US"/>
+              </w:rPr>
+              <w:t>AFTER INSERT ON contest</w:t>
+            </w:r>
+          </w:p>
+        </w:tc>
+        <w:tc>
+          <w:tcPr>
+            <w:tcW w:w="1808" w:type="dxa"/>
+          </w:tcPr>
+          <w:p>
+            <w:pPr>
+              <w:rPr>
+                <w:lang w:val="en-US"/>
+              </w:rPr>
+            </w:pPr>
+            <w:proofErr w:type="gramStart"/>
+            <w:r>
+              <w:rPr>
+                <w:lang w:val="en-US"/>
+              </w:rPr>
+              <w:t>none</w:t>
+            </w:r>
+            <w:proofErr w:type="gramEnd"/>
+          </w:p>
+        </w:tc>
+        <w:tc>
+          <w:tcPr>
+            <w:tcW w:w="2077" w:type="dxa"/>
+          </w:tcPr>
+          <w:p>
+            <w:pPr>
+              <w:rPr>
+                <w:lang w:val="en-US"/>
+              </w:rPr>
+            </w:pPr>
+            <w:r>
+              <w:rPr>
+                <w:lang w:val="en-US"/>
+              </w:rPr>
+              <w:t xml:space="preserve">Create content page for new </w:t>
+            </w:r>
+            <w:r>
+              <w:rPr>
+                <w:lang w:val="en-US"/>
+              </w:rPr>
+              <w:t>contest</w:t>
+            </w:r>
+          </w:p>
+        </w:tc>
+      </w:tr>
+      <w:tr>
+        <w:tc>
+          <w:tcPr>
+            <w:tcW w:w="2762" w:type="dxa"/>
+          </w:tcPr>
+          <w:p>
+            <w:pPr>
+              <w:rPr>
+                <w:lang w:val="en-US"/>
+              </w:rPr>
+            </w:pPr>
+            <w:r>
+              <w:rPr>
+                <w:lang w:val="en-US"/>
+              </w:rPr>
+              <w:t>New workshop content page</w:t>
+            </w:r>
+          </w:p>
+        </w:tc>
+        <w:tc>
+          <w:tcPr>
+            <w:tcW w:w="2073" w:type="dxa"/>
+          </w:tcPr>
+          <w:p>
+            <w:pPr>
+              <w:rPr>
+                <w:lang w:val="en-US"/>
+              </w:rPr>
+            </w:pPr>
+            <w:r>
+              <w:rPr>
+                <w:lang w:val="en-US"/>
+              </w:rPr>
+              <w:t>AFTER INSERT ON workshop</w:t>
+            </w:r>
+          </w:p>
+        </w:tc>
+        <w:tc>
+          <w:tcPr>
+            <w:tcW w:w="1808" w:type="dxa"/>
+          </w:tcPr>
+          <w:p>
+            <w:pPr>
+              <w:rPr>
+                <w:lang w:val="en-US"/>
+              </w:rPr>
+            </w:pPr>
+            <w:proofErr w:type="gramStart"/>
+            <w:r>
+              <w:rPr>
+                <w:lang w:val="en-US"/>
+              </w:rPr>
+              <w:t>none</w:t>
+            </w:r>
+            <w:proofErr w:type="gramEnd"/>
+          </w:p>
+        </w:tc>
+        <w:tc>
+          <w:tcPr>
+            <w:tcW w:w="2077" w:type="dxa"/>
+          </w:tcPr>
+          <w:p>
+            <w:pPr>
+              <w:rPr>
+                <w:lang w:val="en-US"/>
+              </w:rPr>
+            </w:pPr>
+            <w:r>
+              <w:rPr>
+                <w:lang w:val="en-US"/>
+              </w:rPr>
+              <w:t xml:space="preserve">Create content page for new </w:t>
+            </w:r>
+            <w:r>
+              <w:rPr>
+                <w:lang w:val="en-US"/>
+              </w:rPr>
+              <w:t>workshop</w:t>
+            </w:r>
+            <w:r>
+              <w:rPr>
+                <w:lang w:val="en-US"/>
+              </w:rPr>
+              <w:t xml:space="preserve"> </w:t>
+            </w:r>
+          </w:p>
+        </w:tc>
+      </w:tr>
+      <w:tr>
+        <w:tc>
+          <w:tcPr>
+            <w:tcW w:w="2762" w:type="dxa"/>
+          </w:tcPr>
+          <w:p>
+            <w:pPr>
+              <w:rPr>
+                <w:lang w:val="en-US"/>
+              </w:rPr>
+            </w:pPr>
+            <w:bookmarkStart w:id="0" w:name="_GoBack"/>
+            <w:bookmarkEnd w:id="0"/>
+          </w:p>
+        </w:tc>
+        <w:tc>
+          <w:tcPr>
+            <w:tcW w:w="2073" w:type="dxa"/>
+          </w:tcPr>
+          <w:p>
+            <w:pPr>
+              <w:rPr>
+                <w:lang w:val="en-US"/>
+              </w:rPr>
+            </w:pPr>
+          </w:p>
+        </w:tc>
+        <w:tc>
+          <w:tcPr>
+            <w:tcW w:w="1808" w:type="dxa"/>
+          </w:tcPr>
+          <w:p>
+            <w:pPr>
+              <w:rPr>
+                <w:lang w:val="en-US"/>
+              </w:rPr>
+            </w:pPr>
+          </w:p>
+        </w:tc>
+        <w:tc>
+          <w:tcPr>
+            <w:tcW w:w="2077" w:type="dxa"/>
+          </w:tcPr>
+          <w:p>
+            <w:pPr>
+              <w:rPr>
+                <w:lang w:val="en-US"/>
+              </w:rPr>
+            </w:pPr>
           </w:p>
         </w:tc>
       </w:tr>
@@ -3273,8 +3578,6 @@
           <w:lang w:val="en-US"/>
         </w:rPr>
       </w:pPr>
-      <w:bookmarkStart w:id="0" w:name="_GoBack"/>
-      <w:bookmarkEnd w:id="0"/>
     </w:p>
     <w:p>
       <w:pPr>
@@ -4158,7 +4461,7 @@
   <a:extraClrSchemeLst/>
   <a:extLst>
     <a:ext uri="{05A4C25C-085E-4340-85A3-A5531E510DB2}">
-      <thm15:themeFamily xmlns:thm15="http://schemas.microsoft.com/office/thememl/2012/main" xmlns="" name="Office Theme" id="{62F939B6-93AF-4DB8-9C6B-D6C7DFDC589F}" vid="{4A3C46E8-61CC-4603-A589-7422A47A8E4A}"/>
+      <thm15:themeFamily xmlns="" xmlns:thm15="http://schemas.microsoft.com/office/thememl/2012/main" name="Office Theme" id="{62F939B6-93AF-4DB8-9C6B-D6C7DFDC589F}" vid="{4A3C46E8-61CC-4603-A589-7422A47A8E4A}"/>
     </a:ext>
   </a:extLst>
 </a:theme>
@@ -4169,7 +4472,7 @@
 </file>
 
 <file path=customXml/itemProps1.xml><?xml version="1.0" encoding="utf-8"?>
-<ds:datastoreItem xmlns:ds="http://schemas.openxmlformats.org/officeDocument/2006/customXml" ds:itemID="{1F03C0BF-7765-1A41-851A-878821FE1C83}">
+<ds:datastoreItem xmlns:ds="http://schemas.openxmlformats.org/officeDocument/2006/customXml" ds:itemID="{ED8AD1A4-A0D1-2C48-B524-6C0518E5942D}">
   <ds:schemaRefs>
     <ds:schemaRef ds:uri="http://schemas.openxmlformats.org/officeDocument/2006/bibliography"/>
   </ds:schemaRefs>

</xml_diff>